<commit_message>
update báo cáo 6/12/2023
thêm và sửa biểu đồ UC(chưa sửa phân tích)
</commit_message>
<xml_diff>
--- a/Doc/61PM2_1951060651_LeHoangDuong_BaoCaoDoAn.docx
+++ b/Doc/61PM2_1951060651_LeHoangDuong_BaoCaoDoAn.docx
@@ -941,14 +941,7 @@
     </w:p>
     <w:p>
       <w:pPr>
-        <w:pStyle w:val="ListParagraph"/>
-        <w:numPr>
-          <w:ilvl w:val="0"/>
-          <w:numId w:val="9"/>
-        </w:numPr>
-        <w:spacing w:after="0" w:line="360" w:lineRule="auto"/>
-        <w:ind w:left="288" w:hanging="288"/>
-        <w:jc w:val="both"/>
+        <w:pStyle w:val="Bullet"/>
       </w:pPr>
       <w:r>
         <w:t>GET: Trả về</w:t>
@@ -962,14 +955,7 @@
     </w:p>
     <w:p>
       <w:pPr>
-        <w:pStyle w:val="ListParagraph"/>
-        <w:numPr>
-          <w:ilvl w:val="0"/>
-          <w:numId w:val="9"/>
-        </w:numPr>
-        <w:spacing w:after="0" w:line="360" w:lineRule="auto"/>
-        <w:ind w:left="288" w:hanging="288"/>
-        <w:jc w:val="both"/>
+        <w:pStyle w:val="Bullet"/>
       </w:pPr>
       <w:r>
         <w:t>POST: Tạo resource mới.</w:t>
@@ -977,14 +963,7 @@
     </w:p>
     <w:p>
       <w:pPr>
-        <w:pStyle w:val="ListParagraph"/>
-        <w:numPr>
-          <w:ilvl w:val="0"/>
-          <w:numId w:val="9"/>
-        </w:numPr>
-        <w:spacing w:after="0" w:line="360" w:lineRule="auto"/>
-        <w:ind w:left="288" w:hanging="288"/>
-        <w:jc w:val="both"/>
+        <w:pStyle w:val="Bullet"/>
       </w:pPr>
       <w:r>
         <w:t xml:space="preserve">PUT </w:t>
@@ -1009,14 +988,7 @@
     </w:p>
     <w:p>
       <w:pPr>
-        <w:pStyle w:val="ListParagraph"/>
-        <w:numPr>
-          <w:ilvl w:val="0"/>
-          <w:numId w:val="9"/>
-        </w:numPr>
-        <w:spacing w:after="0" w:line="360" w:lineRule="auto"/>
-        <w:ind w:left="288" w:hanging="288"/>
-        <w:jc w:val="both"/>
+        <w:pStyle w:val="Bullet"/>
       </w:pPr>
       <w:r>
         <w:t>200 OK: Trả về thành công.</w:t>
@@ -1024,14 +996,7 @@
     </w:p>
     <w:p>
       <w:pPr>
-        <w:pStyle w:val="ListParagraph"/>
-        <w:numPr>
-          <w:ilvl w:val="0"/>
-          <w:numId w:val="9"/>
-        </w:numPr>
-        <w:spacing w:after="0" w:line="360" w:lineRule="auto"/>
-        <w:ind w:left="288" w:hanging="288"/>
-        <w:jc w:val="both"/>
+        <w:pStyle w:val="Bullet"/>
       </w:pPr>
       <w:r>
         <w:t>400 Bad Request: Request không hợp lệ hoặc sai request.</w:t>
@@ -1039,14 +1004,7 @@
     </w:p>
     <w:p>
       <w:pPr>
-        <w:pStyle w:val="ListParagraph"/>
-        <w:numPr>
-          <w:ilvl w:val="0"/>
-          <w:numId w:val="9"/>
-        </w:numPr>
-        <w:spacing w:after="0" w:line="360" w:lineRule="auto"/>
-        <w:ind w:left="288" w:hanging="288"/>
-        <w:jc w:val="both"/>
+        <w:pStyle w:val="Bullet"/>
       </w:pPr>
       <w:r>
         <w:t>403 Forbidden: Request bị từ chối không cho phép</w:t>
@@ -1054,14 +1012,7 @@
     </w:p>
     <w:p>
       <w:pPr>
-        <w:pStyle w:val="ListParagraph"/>
-        <w:numPr>
-          <w:ilvl w:val="0"/>
-          <w:numId w:val="9"/>
-        </w:numPr>
-        <w:spacing w:after="0" w:line="360" w:lineRule="auto"/>
-        <w:ind w:left="288" w:hanging="288"/>
-        <w:jc w:val="both"/>
+        <w:pStyle w:val="Bullet"/>
       </w:pPr>
       <w:r>
         <w:t>404 Not Found: Không tìm thấy resource từ URL</w:t>
@@ -1069,14 +1020,7 @@
     </w:p>
     <w:p>
       <w:pPr>
-        <w:pStyle w:val="ListParagraph"/>
-        <w:numPr>
-          <w:ilvl w:val="0"/>
-          <w:numId w:val="9"/>
-        </w:numPr>
-        <w:spacing w:after="0" w:line="360" w:lineRule="auto"/>
-        <w:ind w:left="288" w:hanging="288"/>
-        <w:jc w:val="both"/>
+        <w:pStyle w:val="Bullet"/>
       </w:pPr>
       <w:r>
         <w:t xml:space="preserve">204: </w:t>
@@ -1090,14 +1034,7 @@
     </w:p>
     <w:p>
       <w:pPr>
-        <w:pStyle w:val="ListParagraph"/>
-        <w:numPr>
-          <w:ilvl w:val="0"/>
-          <w:numId w:val="9"/>
-        </w:numPr>
-        <w:spacing w:after="0" w:line="360" w:lineRule="auto"/>
-        <w:ind w:left="288" w:hanging="288"/>
-        <w:jc w:val="both"/>
+        <w:pStyle w:val="Bullet"/>
       </w:pPr>
       <w:r>
         <w:t>500: Internal server error.</w:t>
@@ -1133,11 +1070,7 @@
     </w:p>
     <w:p>
       <w:pPr>
-        <w:pStyle w:val="ListParagraph"/>
-        <w:numPr>
-          <w:ilvl w:val="0"/>
-          <w:numId w:val="11"/>
-        </w:numPr>
+        <w:pStyle w:val="Bullet"/>
       </w:pPr>
       <w:r>
         <w:t>Ngôn ngữ lập trình: Java phiên bản 8</w:t>
@@ -1145,11 +1078,7 @@
     </w:p>
     <w:p>
       <w:pPr>
-        <w:pStyle w:val="ListParagraph"/>
-        <w:numPr>
-          <w:ilvl w:val="0"/>
-          <w:numId w:val="11"/>
-        </w:numPr>
+        <w:pStyle w:val="Bullet"/>
       </w:pPr>
       <w:r>
         <w:t>Cơ sở dữ liệu: Sử dụng hai cơ sở dữ liệu là MongoDB và MySQL</w:t>
@@ -1320,10 +1249,6 @@
     <w:p>
       <w:pPr>
         <w:pStyle w:val="Bullet"/>
-        <w:numPr>
-          <w:ilvl w:val="0"/>
-          <w:numId w:val="12"/>
-        </w:numPr>
       </w:pPr>
       <w:r>
         <w:t>Tạo, sửa đổi, xóa danh sách yêu thích của bản thân</w:t>
@@ -1332,10 +1257,6 @@
     <w:p>
       <w:pPr>
         <w:pStyle w:val="Bullet"/>
-        <w:numPr>
-          <w:ilvl w:val="0"/>
-          <w:numId w:val="12"/>
-        </w:numPr>
       </w:pPr>
       <w:r>
         <w:t>Thêm truyện vào danh sách yêu thích của bản thân</w:t>
@@ -1405,10 +1326,6 @@
     <w:p>
       <w:pPr>
         <w:pStyle w:val="Bullet"/>
-        <w:numPr>
-          <w:ilvl w:val="0"/>
-          <w:numId w:val="13"/>
-        </w:numPr>
       </w:pPr>
       <w:r>
         <w:t>Đăng nhập</w:t>
@@ -1417,10 +1334,6 @@
     <w:p>
       <w:pPr>
         <w:pStyle w:val="Bullet"/>
-        <w:numPr>
-          <w:ilvl w:val="0"/>
-          <w:numId w:val="13"/>
-        </w:numPr>
       </w:pPr>
       <w:r>
         <w:t>Đăng ký</w:t>
@@ -1429,10 +1342,6 @@
     <w:p>
       <w:pPr>
         <w:pStyle w:val="Bullet"/>
-        <w:numPr>
-          <w:ilvl w:val="0"/>
-          <w:numId w:val="13"/>
-        </w:numPr>
       </w:pPr>
       <w:r>
         <w:t>Đăng xuất</w:t>
@@ -1441,10 +1350,6 @@
     <w:p>
       <w:pPr>
         <w:pStyle w:val="Bullet"/>
-        <w:numPr>
-          <w:ilvl w:val="0"/>
-          <w:numId w:val="13"/>
-        </w:numPr>
       </w:pPr>
       <w:r>
         <w:t>Quản lý truyện</w:t>
@@ -1656,10 +1561,6 @@
     <w:p>
       <w:pPr>
         <w:pStyle w:val="Heading4"/>
-        <w:numPr>
-          <w:ilvl w:val="3"/>
-          <w:numId w:val="15"/>
-        </w:numPr>
       </w:pPr>
       <w:r>
         <w:t>Biểu đồ UC tổng quát</w:t>
@@ -1669,58 +1570,36 @@
       <w:pPr>
         <w:jc w:val="center"/>
       </w:pPr>
+      <w:bookmarkStart w:id="1" w:name="_GoBack"/>
+      <w:bookmarkEnd w:id="1"/>
       <w:r>
         <w:rPr>
           <w:noProof/>
         </w:rPr>
-        <w:drawing>
-          <wp:inline distT="0" distB="0" distL="0" distR="0">
-            <wp:extent cx="5429250" cy="4295775"/>
-            <wp:effectExtent l="0" t="0" r="0" b="9525"/>
-            <wp:docPr id="1" name="Picture 1" descr="C:\Users\Duong\AppData\Local\Microsoft\Windows\INetCache\Content.Word\uc_tongquat_mlis.drawio.png"/>
-            <wp:cNvGraphicFramePr>
-              <a:graphicFrameLocks xmlns:a="http://schemas.openxmlformats.org/drawingml/2006/main" noChangeAspect="1"/>
-            </wp:cNvGraphicFramePr>
-            <a:graphic xmlns:a="http://schemas.openxmlformats.org/drawingml/2006/main">
-              <a:graphicData uri="http://schemas.openxmlformats.org/drawingml/2006/picture">
-                <pic:pic xmlns:pic="http://schemas.openxmlformats.org/drawingml/2006/picture">
-                  <pic:nvPicPr>
-                    <pic:cNvPr id="0" name="Picture 3" descr="C:\Users\Duong\AppData\Local\Microsoft\Windows\INetCache\Content.Word\uc_tongquat_mlis.drawio.png"/>
-                    <pic:cNvPicPr>
-                      <a:picLocks noChangeAspect="1" noChangeArrowheads="1"/>
-                    </pic:cNvPicPr>
-                  </pic:nvPicPr>
-                  <pic:blipFill>
-                    <a:blip r:embed="rId7">
-                      <a:extLst>
-                        <a:ext uri="{28A0092B-C50C-407E-A947-70E740481C1C}">
-                          <a14:useLocalDpi xmlns:a14="http://schemas.microsoft.com/office/drawing/2010/main" val="0"/>
-                        </a:ext>
-                      </a:extLst>
-                    </a:blip>
-                    <a:srcRect/>
-                    <a:stretch>
-                      <a:fillRect/>
-                    </a:stretch>
-                  </pic:blipFill>
-                  <pic:spPr bwMode="auto">
-                    <a:xfrm>
-                      <a:off x="0" y="0"/>
-                      <a:ext cx="5429250" cy="4295775"/>
-                    </a:xfrm>
-                    <a:prstGeom prst="rect">
-                      <a:avLst/>
-                    </a:prstGeom>
-                    <a:noFill/>
-                    <a:ln>
-                      <a:noFill/>
-                    </a:ln>
-                  </pic:spPr>
-                </pic:pic>
-              </a:graphicData>
-            </a:graphic>
-          </wp:inline>
-        </w:drawing>
+        <w:pict>
+          <v:shapetype id="_x0000_t75" coordsize="21600,21600" o:spt="75" o:preferrelative="t" path="m@4@5l@4@11@9@11@9@5xe" filled="f" stroked="f">
+            <v:stroke joinstyle="miter"/>
+            <v:formulas>
+              <v:f eqn="if lineDrawn pixelLineWidth 0"/>
+              <v:f eqn="sum @0 1 0"/>
+              <v:f eqn="sum 0 0 @1"/>
+              <v:f eqn="prod @2 1 2"/>
+              <v:f eqn="prod @3 21600 pixelWidth"/>
+              <v:f eqn="prod @3 21600 pixelHeight"/>
+              <v:f eqn="sum @0 0 1"/>
+              <v:f eqn="prod @6 1 2"/>
+              <v:f eqn="prod @7 21600 pixelWidth"/>
+              <v:f eqn="sum @8 21600 0"/>
+              <v:f eqn="prod @7 21600 pixelHeight"/>
+              <v:f eqn="sum @10 21600 0"/>
+            </v:formulas>
+            <v:path o:extrusionok="f" gradientshapeok="t" o:connecttype="rect"/>
+            <o:lock v:ext="edit" aspectratio="t"/>
+          </v:shapetype>
+          <v:shape id="_x0000_i1028" type="#_x0000_t75" style="width:427.5pt;height:330.75pt">
+            <v:imagedata r:id="rId7" o:title="UC_TongQuat_Mlis-TongQuat.drawio"/>
+          </v:shape>
+        </w:pict>
       </w:r>
     </w:p>
     <w:p>
@@ -1733,11 +1612,21 @@
     </w:p>
     <w:p>
       <w:pPr>
+        <w:spacing w:after="160" w:line="259" w:lineRule="auto"/>
+        <w:rPr>
+          <w:bCs/>
+          <w:i/>
+          <w:sz w:val="24"/>
+          <w:szCs w:val="18"/>
+        </w:rPr>
+      </w:pPr>
+      <w:r>
+        <w:br w:type="page"/>
+      </w:r>
+    </w:p>
+    <w:p>
+      <w:pPr>
         <w:pStyle w:val="Heading4"/>
-        <w:numPr>
-          <w:ilvl w:val="3"/>
-          <w:numId w:val="15"/>
-        </w:numPr>
       </w:pPr>
       <w:r>
         <w:lastRenderedPageBreak/>
@@ -1746,14 +1635,49 @@
     </w:p>
     <w:p>
       <w:pPr>
+        <w:pStyle w:val="Content"/>
+      </w:pPr>
+      <w:r>
+        <w:pict>
+          <v:shape id="_x0000_i1025" type="#_x0000_t75" style="width:468pt;height:314.25pt">
+            <v:imagedata r:id="rId8" o:title="UC_TongQuat_Mlis-UC_actor_quanly.drawio"/>
+          </v:shape>
+        </w:pict>
+      </w:r>
+    </w:p>
+    <w:p>
+      <w:pPr>
+        <w:pStyle w:val="Content"/>
+      </w:pPr>
+    </w:p>
+    <w:p>
+      <w:pPr>
         <w:pStyle w:val="Heading4"/>
       </w:pPr>
       <w:r>
+        <w:lastRenderedPageBreak/>
         <w:t>Biểu đồ UC chi tiết cho Actor Người dùng</w:t>
       </w:r>
     </w:p>
     <w:p>
       <w:pPr>
+        <w:pStyle w:val="Content"/>
+      </w:pPr>
+      <w:r>
+        <w:pict>
+          <v:shape id="_x0000_i1026" type="#_x0000_t75" style="width:465.75pt;height:293.25pt">
+            <v:imagedata r:id="rId9" o:title="UC_TongQuat_Mlis-UC_actor_nguoidung.drawio"/>
+          </v:shape>
+        </w:pict>
+      </w:r>
+    </w:p>
+    <w:p>
+      <w:pPr>
+        <w:pStyle w:val="Content"/>
+      </w:pPr>
+    </w:p>
+    <w:p>
+      <w:pPr>
         <w:pStyle w:val="Heading4"/>
       </w:pPr>
       <w:r>
@@ -1762,13 +1686,29 @@
     </w:p>
     <w:p>
       <w:pPr>
+        <w:pStyle w:val="Content"/>
+      </w:pPr>
+      <w:r>
+        <w:pict>
+          <v:shape id="_x0000_i1027" type="#_x0000_t75" style="width:450.75pt;height:233.25pt">
+            <v:imagedata r:id="rId10" o:title="UC_TongQuat_Mlis-UC_actor_nguoidungkhach.drawio"/>
+          </v:shape>
+        </w:pict>
+      </w:r>
+    </w:p>
+    <w:p>
+      <w:pPr>
+        <w:pStyle w:val="Content"/>
+      </w:pPr>
+    </w:p>
+    <w:p>
+      <w:pPr>
         <w:pStyle w:val="Heading3"/>
       </w:pPr>
       <w:r>
+        <w:lastRenderedPageBreak/>
         <w:t>Biểu dồ lớp</w:t>
       </w:r>
-      <w:bookmarkStart w:id="1" w:name="_GoBack"/>
-      <w:bookmarkEnd w:id="1"/>
     </w:p>
     <w:p>
       <w:pPr>
@@ -1910,8 +1850,8 @@
   <w:abstractNum w:abstractNumId="0" w15:restartNumberingAfterBreak="0">
     <w:nsid w:val="03A919A8"/>
     <w:multiLevelType w:val="hybridMultilevel"/>
-    <w:tmpl w:val="E86618D0"/>
-    <w:lvl w:ilvl="0" w:tplc="6896D3F4">
+    <w:tmpl w:val="4634CB2A"/>
+    <w:lvl w:ilvl="0" w:tplc="804EAA10">
       <w:start w:val="1"/>
       <w:numFmt w:val="upperRoman"/>
       <w:lvlText w:val="%1."/>
@@ -1919,9 +1859,6 @@
       <w:pPr>
         <w:ind w:left="1438" w:hanging="720"/>
       </w:pPr>
-      <w:rPr>
-        <w:rFonts w:hint="default"/>
-      </w:rPr>
     </w:lvl>
     <w:lvl w:ilvl="1" w:tplc="04090019" w:tentative="1">
       <w:start w:val="1"/>
@@ -1999,8 +1936,8 @@
   <w:abstractNum w:abstractNumId="1" w15:restartNumberingAfterBreak="0">
     <w:nsid w:val="087E078D"/>
     <w:multiLevelType w:val="hybridMultilevel"/>
-    <w:tmpl w:val="C34EFCEC"/>
-    <w:lvl w:ilvl="0" w:tplc="04090001">
+    <w:tmpl w:val="2E641B94"/>
+    <w:lvl w:ilvl="0" w:tplc="4EB60B18">
       <w:start w:val="1"/>
       <w:numFmt w:val="bullet"/>
       <w:lvlText w:val=""/>
@@ -2008,11 +1945,8 @@
       <w:pPr>
         <w:ind w:left="720" w:hanging="360"/>
       </w:pPr>
-      <w:rPr>
-        <w:rFonts w:ascii="Symbol" w:hAnsi="Symbol" w:hint="default"/>
-      </w:rPr>
-    </w:lvl>
-    <w:lvl w:ilvl="1" w:tplc="04090003" w:tentative="1">
+    </w:lvl>
+    <w:lvl w:ilvl="1" w:tplc="0590C3EE" w:tentative="1">
       <w:start w:val="1"/>
       <w:numFmt w:val="bullet"/>
       <w:lvlText w:val="o"/>
@@ -2020,11 +1954,8 @@
       <w:pPr>
         <w:ind w:left="1440" w:hanging="360"/>
       </w:pPr>
-      <w:rPr>
-        <w:rFonts w:ascii="Courier New" w:hAnsi="Courier New" w:cs="Courier New" w:hint="default"/>
-      </w:rPr>
-    </w:lvl>
-    <w:lvl w:ilvl="2" w:tplc="04090005" w:tentative="1">
+    </w:lvl>
+    <w:lvl w:ilvl="2" w:tplc="9C4E015E" w:tentative="1">
       <w:start w:val="1"/>
       <w:numFmt w:val="bullet"/>
       <w:lvlText w:val=""/>
@@ -2032,11 +1963,8 @@
       <w:pPr>
         <w:ind w:left="2160" w:hanging="360"/>
       </w:pPr>
-      <w:rPr>
-        <w:rFonts w:ascii="Wingdings" w:hAnsi="Wingdings" w:hint="default"/>
-      </w:rPr>
-    </w:lvl>
-    <w:lvl w:ilvl="3" w:tplc="04090001" w:tentative="1">
+    </w:lvl>
+    <w:lvl w:ilvl="3" w:tplc="44BC64DE" w:tentative="1">
       <w:start w:val="1"/>
       <w:numFmt w:val="bullet"/>
       <w:lvlText w:val=""/>
@@ -2044,11 +1972,8 @@
       <w:pPr>
         <w:ind w:left="2880" w:hanging="360"/>
       </w:pPr>
-      <w:rPr>
-        <w:rFonts w:ascii="Symbol" w:hAnsi="Symbol" w:hint="default"/>
-      </w:rPr>
-    </w:lvl>
-    <w:lvl w:ilvl="4" w:tplc="04090003" w:tentative="1">
+    </w:lvl>
+    <w:lvl w:ilvl="4" w:tplc="66344F6C" w:tentative="1">
       <w:start w:val="1"/>
       <w:numFmt w:val="bullet"/>
       <w:lvlText w:val="o"/>
@@ -2056,11 +1981,8 @@
       <w:pPr>
         <w:ind w:left="3600" w:hanging="360"/>
       </w:pPr>
-      <w:rPr>
-        <w:rFonts w:ascii="Courier New" w:hAnsi="Courier New" w:cs="Courier New" w:hint="default"/>
-      </w:rPr>
-    </w:lvl>
-    <w:lvl w:ilvl="5" w:tplc="04090005" w:tentative="1">
+    </w:lvl>
+    <w:lvl w:ilvl="5" w:tplc="7E8EB5AE" w:tentative="1">
       <w:start w:val="1"/>
       <w:numFmt w:val="bullet"/>
       <w:lvlText w:val=""/>
@@ -2068,11 +1990,8 @@
       <w:pPr>
         <w:ind w:left="4320" w:hanging="360"/>
       </w:pPr>
-      <w:rPr>
-        <w:rFonts w:ascii="Wingdings" w:hAnsi="Wingdings" w:hint="default"/>
-      </w:rPr>
-    </w:lvl>
-    <w:lvl w:ilvl="6" w:tplc="04090001" w:tentative="1">
+    </w:lvl>
+    <w:lvl w:ilvl="6" w:tplc="F0B62668" w:tentative="1">
       <w:start w:val="1"/>
       <w:numFmt w:val="bullet"/>
       <w:lvlText w:val=""/>
@@ -2080,11 +1999,8 @@
       <w:pPr>
         <w:ind w:left="5040" w:hanging="360"/>
       </w:pPr>
-      <w:rPr>
-        <w:rFonts w:ascii="Symbol" w:hAnsi="Symbol" w:hint="default"/>
-      </w:rPr>
-    </w:lvl>
-    <w:lvl w:ilvl="7" w:tplc="04090003" w:tentative="1">
+    </w:lvl>
+    <w:lvl w:ilvl="7" w:tplc="5FC0CDF8" w:tentative="1">
       <w:start w:val="1"/>
       <w:numFmt w:val="bullet"/>
       <w:lvlText w:val="o"/>
@@ -2092,11 +2008,8 @@
       <w:pPr>
         <w:ind w:left="5760" w:hanging="360"/>
       </w:pPr>
-      <w:rPr>
-        <w:rFonts w:ascii="Courier New" w:hAnsi="Courier New" w:cs="Courier New" w:hint="default"/>
-      </w:rPr>
-    </w:lvl>
-    <w:lvl w:ilvl="8" w:tplc="04090005" w:tentative="1">
+    </w:lvl>
+    <w:lvl w:ilvl="8" w:tplc="6B1EEAC4" w:tentative="1">
       <w:start w:val="1"/>
       <w:numFmt w:val="bullet"/>
       <w:lvlText w:val=""/>
@@ -2104,9 +2017,6 @@
       <w:pPr>
         <w:ind w:left="6480" w:hanging="360"/>
       </w:pPr>
-      <w:rPr>
-        <w:rFonts w:ascii="Wingdings" w:hAnsi="Wingdings" w:hint="default"/>
-      </w:rPr>
     </w:lvl>
   </w:abstractNum>
   <w:abstractNum w:abstractNumId="2" w15:restartNumberingAfterBreak="0">
@@ -2225,8 +2135,8 @@
   <w:abstractNum w:abstractNumId="3" w15:restartNumberingAfterBreak="0">
     <w:nsid w:val="175C5DA3"/>
     <w:multiLevelType w:val="hybridMultilevel"/>
-    <w:tmpl w:val="0D5E0B64"/>
-    <w:lvl w:ilvl="0" w:tplc="6664A352">
+    <w:tmpl w:val="09F8DF10"/>
+    <w:lvl w:ilvl="0" w:tplc="1BD05F24">
       <w:start w:val="1"/>
       <w:numFmt w:val="upperRoman"/>
       <w:lvlText w:val="%1."/>
@@ -2234,10 +2144,6 @@
       <w:pPr>
         <w:ind w:left="1080" w:hanging="720"/>
       </w:pPr>
-      <w:rPr>
-        <w:rFonts w:hint="default"/>
-        <w:i w:val="0"/>
-      </w:rPr>
     </w:lvl>
     <w:lvl w:ilvl="1" w:tplc="04090019" w:tentative="1">
       <w:start w:val="1"/>
@@ -2315,8 +2221,8 @@
   <w:abstractNum w:abstractNumId="4" w15:restartNumberingAfterBreak="0">
     <w:nsid w:val="19726186"/>
     <w:multiLevelType w:val="hybridMultilevel"/>
-    <w:tmpl w:val="27984774"/>
-    <w:lvl w:ilvl="0" w:tplc="04090001">
+    <w:tmpl w:val="141E1F8A"/>
+    <w:lvl w:ilvl="0" w:tplc="D5A6FF3E">
       <w:start w:val="1"/>
       <w:numFmt w:val="bullet"/>
       <w:lvlText w:val=""/>
@@ -2324,11 +2230,8 @@
       <w:pPr>
         <w:ind w:left="720" w:hanging="360"/>
       </w:pPr>
-      <w:rPr>
-        <w:rFonts w:ascii="Symbol" w:hAnsi="Symbol" w:hint="default"/>
-      </w:rPr>
-    </w:lvl>
-    <w:lvl w:ilvl="1" w:tplc="04090003" w:tentative="1">
+    </w:lvl>
+    <w:lvl w:ilvl="1" w:tplc="1242E164" w:tentative="1">
       <w:start w:val="1"/>
       <w:numFmt w:val="bullet"/>
       <w:lvlText w:val="o"/>
@@ -2336,11 +2239,8 @@
       <w:pPr>
         <w:ind w:left="1440" w:hanging="360"/>
       </w:pPr>
-      <w:rPr>
-        <w:rFonts w:ascii="Courier New" w:hAnsi="Courier New" w:cs="Courier New" w:hint="default"/>
-      </w:rPr>
-    </w:lvl>
-    <w:lvl w:ilvl="2" w:tplc="04090005" w:tentative="1">
+    </w:lvl>
+    <w:lvl w:ilvl="2" w:tplc="6D421FDC" w:tentative="1">
       <w:start w:val="1"/>
       <w:numFmt w:val="bullet"/>
       <w:lvlText w:val=""/>
@@ -2348,11 +2248,8 @@
       <w:pPr>
         <w:ind w:left="2160" w:hanging="360"/>
       </w:pPr>
-      <w:rPr>
-        <w:rFonts w:ascii="Wingdings" w:hAnsi="Wingdings" w:hint="default"/>
-      </w:rPr>
-    </w:lvl>
-    <w:lvl w:ilvl="3" w:tplc="04090001" w:tentative="1">
+    </w:lvl>
+    <w:lvl w:ilvl="3" w:tplc="783632CE" w:tentative="1">
       <w:start w:val="1"/>
       <w:numFmt w:val="bullet"/>
       <w:lvlText w:val=""/>
@@ -2360,11 +2257,8 @@
       <w:pPr>
         <w:ind w:left="2880" w:hanging="360"/>
       </w:pPr>
-      <w:rPr>
-        <w:rFonts w:ascii="Symbol" w:hAnsi="Symbol" w:hint="default"/>
-      </w:rPr>
-    </w:lvl>
-    <w:lvl w:ilvl="4" w:tplc="04090003" w:tentative="1">
+    </w:lvl>
+    <w:lvl w:ilvl="4" w:tplc="5F9E8D94" w:tentative="1">
       <w:start w:val="1"/>
       <w:numFmt w:val="bullet"/>
       <w:lvlText w:val="o"/>
@@ -2372,11 +2266,8 @@
       <w:pPr>
         <w:ind w:left="3600" w:hanging="360"/>
       </w:pPr>
-      <w:rPr>
-        <w:rFonts w:ascii="Courier New" w:hAnsi="Courier New" w:cs="Courier New" w:hint="default"/>
-      </w:rPr>
-    </w:lvl>
-    <w:lvl w:ilvl="5" w:tplc="04090005" w:tentative="1">
+    </w:lvl>
+    <w:lvl w:ilvl="5" w:tplc="0F9AEE14" w:tentative="1">
       <w:start w:val="1"/>
       <w:numFmt w:val="bullet"/>
       <w:lvlText w:val=""/>
@@ -2384,11 +2275,8 @@
       <w:pPr>
         <w:ind w:left="4320" w:hanging="360"/>
       </w:pPr>
-      <w:rPr>
-        <w:rFonts w:ascii="Wingdings" w:hAnsi="Wingdings" w:hint="default"/>
-      </w:rPr>
-    </w:lvl>
-    <w:lvl w:ilvl="6" w:tplc="04090001" w:tentative="1">
+    </w:lvl>
+    <w:lvl w:ilvl="6" w:tplc="674AE65E" w:tentative="1">
       <w:start w:val="1"/>
       <w:numFmt w:val="bullet"/>
       <w:lvlText w:val=""/>
@@ -2396,11 +2284,8 @@
       <w:pPr>
         <w:ind w:left="5040" w:hanging="360"/>
       </w:pPr>
-      <w:rPr>
-        <w:rFonts w:ascii="Symbol" w:hAnsi="Symbol" w:hint="default"/>
-      </w:rPr>
-    </w:lvl>
-    <w:lvl w:ilvl="7" w:tplc="04090003" w:tentative="1">
+    </w:lvl>
+    <w:lvl w:ilvl="7" w:tplc="832A6876" w:tentative="1">
       <w:start w:val="1"/>
       <w:numFmt w:val="bullet"/>
       <w:lvlText w:val="o"/>
@@ -2408,11 +2293,8 @@
       <w:pPr>
         <w:ind w:left="5760" w:hanging="360"/>
       </w:pPr>
-      <w:rPr>
-        <w:rFonts w:ascii="Courier New" w:hAnsi="Courier New" w:cs="Courier New" w:hint="default"/>
-      </w:rPr>
-    </w:lvl>
-    <w:lvl w:ilvl="8" w:tplc="04090005" w:tentative="1">
+    </w:lvl>
+    <w:lvl w:ilvl="8" w:tplc="4832355E" w:tentative="1">
       <w:start w:val="1"/>
       <w:numFmt w:val="bullet"/>
       <w:lvlText w:val=""/>
@@ -2420,16 +2302,13 @@
       <w:pPr>
         <w:ind w:left="6480" w:hanging="360"/>
       </w:pPr>
-      <w:rPr>
-        <w:rFonts w:ascii="Wingdings" w:hAnsi="Wingdings" w:hint="default"/>
-      </w:rPr>
     </w:lvl>
   </w:abstractNum>
   <w:abstractNum w:abstractNumId="5" w15:restartNumberingAfterBreak="0">
     <w:nsid w:val="42383037"/>
     <w:multiLevelType w:val="hybridMultilevel"/>
-    <w:tmpl w:val="F7CE6696"/>
-    <w:lvl w:ilvl="0" w:tplc="F7C299E6">
+    <w:tmpl w:val="FD5AF0A4"/>
+    <w:lvl w:ilvl="0" w:tplc="CCE29D6E">
       <w:start w:val="1"/>
       <w:numFmt w:val="bullet"/>
       <w:pStyle w:val="Bullet"/>
@@ -2442,7 +2321,7 @@
         <w:rFonts w:ascii="Symbol" w:hAnsi="Symbol" w:hint="default"/>
       </w:rPr>
     </w:lvl>
-    <w:lvl w:ilvl="1" w:tplc="04090003" w:tentative="1">
+    <w:lvl w:ilvl="1" w:tplc="8E783364" w:tentative="1">
       <w:start w:val="1"/>
       <w:numFmt w:val="bullet"/>
       <w:lvlText w:val="o"/>
@@ -2450,11 +2329,8 @@
       <w:pPr>
         <w:ind w:left="1440" w:hanging="360"/>
       </w:pPr>
-      <w:rPr>
-        <w:rFonts w:ascii="Courier New" w:hAnsi="Courier New" w:cs="Courier New" w:hint="default"/>
-      </w:rPr>
-    </w:lvl>
-    <w:lvl w:ilvl="2" w:tplc="04090005" w:tentative="1">
+    </w:lvl>
+    <w:lvl w:ilvl="2" w:tplc="C5221B4C" w:tentative="1">
       <w:start w:val="1"/>
       <w:numFmt w:val="bullet"/>
       <w:lvlText w:val=""/>
@@ -2462,11 +2338,8 @@
       <w:pPr>
         <w:ind w:left="2160" w:hanging="360"/>
       </w:pPr>
-      <w:rPr>
-        <w:rFonts w:ascii="Wingdings" w:hAnsi="Wingdings" w:hint="default"/>
-      </w:rPr>
-    </w:lvl>
-    <w:lvl w:ilvl="3" w:tplc="04090001" w:tentative="1">
+    </w:lvl>
+    <w:lvl w:ilvl="3" w:tplc="11DED7C8" w:tentative="1">
       <w:start w:val="1"/>
       <w:numFmt w:val="bullet"/>
       <w:lvlText w:val=""/>
@@ -2474,11 +2347,8 @@
       <w:pPr>
         <w:ind w:left="2880" w:hanging="360"/>
       </w:pPr>
-      <w:rPr>
-        <w:rFonts w:ascii="Symbol" w:hAnsi="Symbol" w:hint="default"/>
-      </w:rPr>
-    </w:lvl>
-    <w:lvl w:ilvl="4" w:tplc="04090003" w:tentative="1">
+    </w:lvl>
+    <w:lvl w:ilvl="4" w:tplc="51C6A7F4" w:tentative="1">
       <w:start w:val="1"/>
       <w:numFmt w:val="bullet"/>
       <w:lvlText w:val="o"/>
@@ -2486,11 +2356,8 @@
       <w:pPr>
         <w:ind w:left="3600" w:hanging="360"/>
       </w:pPr>
-      <w:rPr>
-        <w:rFonts w:ascii="Courier New" w:hAnsi="Courier New" w:cs="Courier New" w:hint="default"/>
-      </w:rPr>
-    </w:lvl>
-    <w:lvl w:ilvl="5" w:tplc="04090005" w:tentative="1">
+    </w:lvl>
+    <w:lvl w:ilvl="5" w:tplc="5A864852" w:tentative="1">
       <w:start w:val="1"/>
       <w:numFmt w:val="bullet"/>
       <w:lvlText w:val=""/>
@@ -2498,11 +2365,8 @@
       <w:pPr>
         <w:ind w:left="4320" w:hanging="360"/>
       </w:pPr>
-      <w:rPr>
-        <w:rFonts w:ascii="Wingdings" w:hAnsi="Wingdings" w:hint="default"/>
-      </w:rPr>
-    </w:lvl>
-    <w:lvl w:ilvl="6" w:tplc="04090001" w:tentative="1">
+    </w:lvl>
+    <w:lvl w:ilvl="6" w:tplc="5FA4B13E" w:tentative="1">
       <w:start w:val="1"/>
       <w:numFmt w:val="bullet"/>
       <w:lvlText w:val=""/>
@@ -2510,11 +2374,8 @@
       <w:pPr>
         <w:ind w:left="5040" w:hanging="360"/>
       </w:pPr>
-      <w:rPr>
-        <w:rFonts w:ascii="Symbol" w:hAnsi="Symbol" w:hint="default"/>
-      </w:rPr>
-    </w:lvl>
-    <w:lvl w:ilvl="7" w:tplc="04090003" w:tentative="1">
+    </w:lvl>
+    <w:lvl w:ilvl="7" w:tplc="8E802BA8" w:tentative="1">
       <w:start w:val="1"/>
       <w:numFmt w:val="bullet"/>
       <w:lvlText w:val="o"/>
@@ -2522,11 +2383,8 @@
       <w:pPr>
         <w:ind w:left="5760" w:hanging="360"/>
       </w:pPr>
-      <w:rPr>
-        <w:rFonts w:ascii="Courier New" w:hAnsi="Courier New" w:cs="Courier New" w:hint="default"/>
-      </w:rPr>
-    </w:lvl>
-    <w:lvl w:ilvl="8" w:tplc="04090005" w:tentative="1">
+    </w:lvl>
+    <w:lvl w:ilvl="8" w:tplc="49E08244" w:tentative="1">
       <w:start w:val="1"/>
       <w:numFmt w:val="bullet"/>
       <w:lvlText w:val=""/>
@@ -2534,15 +2392,12 @@
       <w:pPr>
         <w:ind w:left="6480" w:hanging="360"/>
       </w:pPr>
-      <w:rPr>
-        <w:rFonts w:ascii="Wingdings" w:hAnsi="Wingdings" w:hint="default"/>
-      </w:rPr>
     </w:lvl>
   </w:abstractNum>
   <w:abstractNum w:abstractNumId="6" w15:restartNumberingAfterBreak="0">
     <w:nsid w:val="428A5C41"/>
     <w:multiLevelType w:val="multilevel"/>
-    <w:tmpl w:val="6DB66076"/>
+    <w:tmpl w:val="ECE25A04"/>
     <w:lvl w:ilvl="0">
       <w:start w:val="1"/>
       <w:numFmt w:val="decimal"/>
@@ -2553,9 +2408,6 @@
       <w:pPr>
         <w:ind w:left="0" w:firstLine="0"/>
       </w:pPr>
-      <w:rPr>
-        <w:rFonts w:hint="default"/>
-      </w:rPr>
     </w:lvl>
     <w:lvl w:ilvl="1">
       <w:start w:val="1"/>
@@ -2567,28 +2419,6 @@
       <w:pPr>
         <w:ind w:left="718" w:hanging="576"/>
       </w:pPr>
-      <w:rPr>
-        <w:rFonts w:hint="default"/>
-        <w:b/>
-        <w:bCs w:val="0"/>
-        <w:i w:val="0"/>
-        <w:iCs w:val="0"/>
-        <w:caps w:val="0"/>
-        <w:smallCaps w:val="0"/>
-        <w:strike w:val="0"/>
-        <w:dstrike w:val="0"/>
-        <w:noProof w:val="0"/>
-        <w:vanish w:val="0"/>
-        <w:color w:val="000000"/>
-        <w:spacing w:val="0"/>
-        <w:kern w:val="0"/>
-        <w:position w:val="0"/>
-        <w:u w:val="none"/>
-        <w:effect w:val="none"/>
-        <w:vertAlign w:val="baseline"/>
-        <w:em w:val="none"/>
-        <w:specVanish w:val="0"/>
-      </w:rPr>
     </w:lvl>
     <w:lvl w:ilvl="2">
       <w:start w:val="1"/>
@@ -2600,9 +2430,6 @@
       <w:pPr>
         <w:ind w:left="720" w:hanging="720"/>
       </w:pPr>
-      <w:rPr>
-        <w:rFonts w:hint="default"/>
-      </w:rPr>
     </w:lvl>
     <w:lvl w:ilvl="3">
       <w:start w:val="1"/>
@@ -2613,63 +2440,6 @@
       <w:pPr>
         <w:ind w:left="864" w:hanging="864"/>
       </w:pPr>
-      <w:rPr>
-        <w:rFonts w:ascii="Times New Roman" w:hAnsi="Times New Roman" w:cs="Times New Roman"/>
-        <w:b w:val="0"/>
-        <w:bCs w:val="0"/>
-        <w:i w:val="0"/>
-        <w:iCs w:val="0"/>
-        <w:caps w:val="0"/>
-        <w:smallCaps w:val="0"/>
-        <w:strike w:val="0"/>
-        <w:dstrike w:val="0"/>
-        <w:outline w:val="0"/>
-        <w:shadow w:val="0"/>
-        <w:emboss w:val="0"/>
-        <w:imprint w:val="0"/>
-        <w:noProof w:val="0"/>
-        <w:snapToGrid w:val="0"/>
-        <w:vanish w:val="0"/>
-        <w:color w:val="000000"/>
-        <w:spacing w:val="0"/>
-        <w:w w:val="0"/>
-        <w:kern w:val="0"/>
-        <w:position w:val="0"/>
-        <w:sz w:val="0"/>
-        <w:szCs w:val="0"/>
-        <w:u w:val="none" w:color="000000"/>
-        <w:effect w:val="none"/>
-        <w:bdr w:val="none" w:sz="0" w:space="0" w:color="000000"/>
-        <w:shd w:val="clear" w:color="000000" w:fill="000000"/>
-        <w:vertAlign w:val="baseline"/>
-        <w:em w:val="none"/>
-        <w:lang w:val="x-none" w:eastAsia="x-none" w:bidi="x-none"/>
-        <w:specVanish w:val="0"/>
-        <w14:glow w14:rad="0">
-          <w14:srgbClr w14:val="000000"/>
-        </w14:glow>
-        <w14:shadow w14:blurRad="0" w14:dist="0" w14:dir="0" w14:sx="0" w14:sy="0" w14:kx="0" w14:ky="0" w14:algn="none">
-          <w14:srgbClr w14:val="000000"/>
-        </w14:shadow>
-        <w14:reflection w14:blurRad="0" w14:stA="0" w14:stPos="0" w14:endA="0" w14:endPos="0" w14:dist="0" w14:dir="0" w14:fadeDir="0" w14:sx="0" w14:sy="0" w14:kx="0" w14:ky="0" w14:algn="none"/>
-        <w14:textOutline w14:w="0" w14:cap="rnd" w14:cmpd="sng" w14:algn="ctr">
-          <w14:noFill/>
-          <w14:prstDash w14:val="solid"/>
-          <w14:bevel/>
-        </w14:textOutline>
-        <w14:scene3d>
-          <w14:camera w14:prst="orthographicFront"/>
-          <w14:lightRig w14:rig="threePt" w14:dir="t">
-            <w14:rot w14:lat="0" w14:lon="0" w14:rev="0"/>
-          </w14:lightRig>
-        </w14:scene3d>
-        <w14:props3d w14:extrusionH="0" w14:contourW="0" w14:prstMaterial="none"/>
-        <w14:ligatures w14:val="none"/>
-        <w14:numForm w14:val="default"/>
-        <w14:numSpacing w14:val="default"/>
-        <w14:stylisticSets/>
-        <w14:cntxtAlts w14:val="0"/>
-      </w:rPr>
     </w:lvl>
     <w:lvl w:ilvl="4">
       <w:start w:val="1"/>
@@ -2679,9 +2449,6 @@
       <w:pPr>
         <w:ind w:left="1008" w:hanging="1008"/>
       </w:pPr>
-      <w:rPr>
-        <w:rFonts w:hint="default"/>
-      </w:rPr>
     </w:lvl>
     <w:lvl w:ilvl="5">
       <w:start w:val="1"/>
@@ -2691,9 +2458,6 @@
       <w:pPr>
         <w:ind w:left="1152" w:hanging="1152"/>
       </w:pPr>
-      <w:rPr>
-        <w:rFonts w:hint="default"/>
-      </w:rPr>
     </w:lvl>
     <w:lvl w:ilvl="6">
       <w:start w:val="1"/>
@@ -2703,9 +2467,6 @@
       <w:pPr>
         <w:ind w:left="1296" w:hanging="1296"/>
       </w:pPr>
-      <w:rPr>
-        <w:rFonts w:hint="default"/>
-      </w:rPr>
     </w:lvl>
     <w:lvl w:ilvl="7">
       <w:start w:val="1"/>
@@ -2715,9 +2476,6 @@
       <w:pPr>
         <w:ind w:left="1440" w:hanging="1440"/>
       </w:pPr>
-      <w:rPr>
-        <w:rFonts w:hint="default"/>
-      </w:rPr>
     </w:lvl>
     <w:lvl w:ilvl="8">
       <w:start w:val="1"/>
@@ -2727,16 +2485,13 @@
       <w:pPr>
         <w:ind w:left="1584" w:hanging="1584"/>
       </w:pPr>
-      <w:rPr>
-        <w:rFonts w:hint="default"/>
-      </w:rPr>
     </w:lvl>
   </w:abstractNum>
   <w:abstractNum w:abstractNumId="7" w15:restartNumberingAfterBreak="0">
     <w:nsid w:val="46991E65"/>
     <w:multiLevelType w:val="hybridMultilevel"/>
-    <w:tmpl w:val="9F8085B2"/>
-    <w:lvl w:ilvl="0" w:tplc="04090001">
+    <w:tmpl w:val="6952DC20"/>
+    <w:lvl w:ilvl="0" w:tplc="53A8B92A">
       <w:start w:val="1"/>
       <w:numFmt w:val="bullet"/>
       <w:lvlText w:val=""/>
@@ -2744,11 +2499,8 @@
       <w:pPr>
         <w:ind w:left="720" w:hanging="360"/>
       </w:pPr>
-      <w:rPr>
-        <w:rFonts w:ascii="Symbol" w:hAnsi="Symbol" w:hint="default"/>
-      </w:rPr>
-    </w:lvl>
-    <w:lvl w:ilvl="1" w:tplc="04090003" w:tentative="1">
+    </w:lvl>
+    <w:lvl w:ilvl="1" w:tplc="816A5CC2" w:tentative="1">
       <w:start w:val="1"/>
       <w:numFmt w:val="bullet"/>
       <w:lvlText w:val="o"/>
@@ -2756,11 +2508,8 @@
       <w:pPr>
         <w:ind w:left="1440" w:hanging="360"/>
       </w:pPr>
-      <w:rPr>
-        <w:rFonts w:ascii="Courier New" w:hAnsi="Courier New" w:cs="Courier New" w:hint="default"/>
-      </w:rPr>
-    </w:lvl>
-    <w:lvl w:ilvl="2" w:tplc="04090005" w:tentative="1">
+    </w:lvl>
+    <w:lvl w:ilvl="2" w:tplc="E65AB322" w:tentative="1">
       <w:start w:val="1"/>
       <w:numFmt w:val="bullet"/>
       <w:lvlText w:val=""/>
@@ -2768,11 +2517,8 @@
       <w:pPr>
         <w:ind w:left="2160" w:hanging="360"/>
       </w:pPr>
-      <w:rPr>
-        <w:rFonts w:ascii="Wingdings" w:hAnsi="Wingdings" w:hint="default"/>
-      </w:rPr>
-    </w:lvl>
-    <w:lvl w:ilvl="3" w:tplc="04090001" w:tentative="1">
+    </w:lvl>
+    <w:lvl w:ilvl="3" w:tplc="2850F0BA" w:tentative="1">
       <w:start w:val="1"/>
       <w:numFmt w:val="bullet"/>
       <w:lvlText w:val=""/>
@@ -2780,11 +2526,8 @@
       <w:pPr>
         <w:ind w:left="2880" w:hanging="360"/>
       </w:pPr>
-      <w:rPr>
-        <w:rFonts w:ascii="Symbol" w:hAnsi="Symbol" w:hint="default"/>
-      </w:rPr>
-    </w:lvl>
-    <w:lvl w:ilvl="4" w:tplc="04090003" w:tentative="1">
+    </w:lvl>
+    <w:lvl w:ilvl="4" w:tplc="F3DA74B8" w:tentative="1">
       <w:start w:val="1"/>
       <w:numFmt w:val="bullet"/>
       <w:lvlText w:val="o"/>
@@ -2792,11 +2535,8 @@
       <w:pPr>
         <w:ind w:left="3600" w:hanging="360"/>
       </w:pPr>
-      <w:rPr>
-        <w:rFonts w:ascii="Courier New" w:hAnsi="Courier New" w:cs="Courier New" w:hint="default"/>
-      </w:rPr>
-    </w:lvl>
-    <w:lvl w:ilvl="5" w:tplc="04090005" w:tentative="1">
+    </w:lvl>
+    <w:lvl w:ilvl="5" w:tplc="F5F43C28" w:tentative="1">
       <w:start w:val="1"/>
       <w:numFmt w:val="bullet"/>
       <w:lvlText w:val=""/>
@@ -2804,11 +2544,8 @@
       <w:pPr>
         <w:ind w:left="4320" w:hanging="360"/>
       </w:pPr>
-      <w:rPr>
-        <w:rFonts w:ascii="Wingdings" w:hAnsi="Wingdings" w:hint="default"/>
-      </w:rPr>
-    </w:lvl>
-    <w:lvl w:ilvl="6" w:tplc="04090001" w:tentative="1">
+    </w:lvl>
+    <w:lvl w:ilvl="6" w:tplc="1A06A9C4" w:tentative="1">
       <w:start w:val="1"/>
       <w:numFmt w:val="bullet"/>
       <w:lvlText w:val=""/>
@@ -2816,11 +2553,8 @@
       <w:pPr>
         <w:ind w:left="5040" w:hanging="360"/>
       </w:pPr>
-      <w:rPr>
-        <w:rFonts w:ascii="Symbol" w:hAnsi="Symbol" w:hint="default"/>
-      </w:rPr>
-    </w:lvl>
-    <w:lvl w:ilvl="7" w:tplc="04090003" w:tentative="1">
+    </w:lvl>
+    <w:lvl w:ilvl="7" w:tplc="994C8E6C" w:tentative="1">
       <w:start w:val="1"/>
       <w:numFmt w:val="bullet"/>
       <w:lvlText w:val="o"/>
@@ -2828,11 +2562,8 @@
       <w:pPr>
         <w:ind w:left="5760" w:hanging="360"/>
       </w:pPr>
-      <w:rPr>
-        <w:rFonts w:ascii="Courier New" w:hAnsi="Courier New" w:cs="Courier New" w:hint="default"/>
-      </w:rPr>
-    </w:lvl>
-    <w:lvl w:ilvl="8" w:tplc="04090005" w:tentative="1">
+    </w:lvl>
+    <w:lvl w:ilvl="8" w:tplc="4880A262" w:tentative="1">
       <w:start w:val="1"/>
       <w:numFmt w:val="bullet"/>
       <w:lvlText w:val=""/>
@@ -2840,16 +2571,13 @@
       <w:pPr>
         <w:ind w:left="6480" w:hanging="360"/>
       </w:pPr>
-      <w:rPr>
-        <w:rFonts w:ascii="Wingdings" w:hAnsi="Wingdings" w:hint="default"/>
-      </w:rPr>
     </w:lvl>
   </w:abstractNum>
   <w:abstractNum w:abstractNumId="8" w15:restartNumberingAfterBreak="0">
     <w:nsid w:val="578A1541"/>
     <w:multiLevelType w:val="hybridMultilevel"/>
-    <w:tmpl w:val="2C7ABD78"/>
-    <w:lvl w:ilvl="0" w:tplc="0FA0D608">
+    <w:tmpl w:val="056C80B6"/>
+    <w:lvl w:ilvl="0" w:tplc="38404E8C">
       <w:start w:val="1"/>
       <w:numFmt w:val="decimal"/>
       <w:lvlText w:val="%1.1.1.1"/>
@@ -2857,9 +2585,6 @@
       <w:pPr>
         <w:ind w:left="720" w:hanging="360"/>
       </w:pPr>
-      <w:rPr>
-        <w:rFonts w:hint="default"/>
-      </w:rPr>
     </w:lvl>
     <w:lvl w:ilvl="1" w:tplc="04090019" w:tentative="1">
       <w:start w:val="1"/>
@@ -2937,8 +2662,8 @@
   <w:abstractNum w:abstractNumId="9" w15:restartNumberingAfterBreak="0">
     <w:nsid w:val="721317BE"/>
     <w:multiLevelType w:val="hybridMultilevel"/>
-    <w:tmpl w:val="A48AC21A"/>
-    <w:lvl w:ilvl="0" w:tplc="88F00916">
+    <w:tmpl w:val="F62EF1D2"/>
+    <w:lvl w:ilvl="0" w:tplc="7ACAFFB2">
       <w:start w:val="1"/>
       <w:numFmt w:val="bullet"/>
       <w:lvlText w:val=""/>
@@ -2946,11 +2671,8 @@
       <w:pPr>
         <w:ind w:left="1440" w:hanging="360"/>
       </w:pPr>
-      <w:rPr>
-        <w:rFonts w:ascii="Symbol" w:hAnsi="Symbol" w:hint="default"/>
-      </w:rPr>
-    </w:lvl>
-    <w:lvl w:ilvl="1" w:tplc="04090003" w:tentative="1">
+    </w:lvl>
+    <w:lvl w:ilvl="1" w:tplc="1FAC5684" w:tentative="1">
       <w:start w:val="1"/>
       <w:numFmt w:val="bullet"/>
       <w:lvlText w:val="o"/>
@@ -2958,11 +2680,8 @@
       <w:pPr>
         <w:ind w:left="2160" w:hanging="360"/>
       </w:pPr>
-      <w:rPr>
-        <w:rFonts w:ascii="Courier New" w:hAnsi="Courier New" w:cs="Courier New" w:hint="default"/>
-      </w:rPr>
-    </w:lvl>
-    <w:lvl w:ilvl="2" w:tplc="04090005" w:tentative="1">
+    </w:lvl>
+    <w:lvl w:ilvl="2" w:tplc="1BAACA2E" w:tentative="1">
       <w:start w:val="1"/>
       <w:numFmt w:val="bullet"/>
       <w:lvlText w:val=""/>
@@ -2970,11 +2689,8 @@
       <w:pPr>
         <w:ind w:left="2880" w:hanging="360"/>
       </w:pPr>
-      <w:rPr>
-        <w:rFonts w:ascii="Wingdings" w:hAnsi="Wingdings" w:hint="default"/>
-      </w:rPr>
-    </w:lvl>
-    <w:lvl w:ilvl="3" w:tplc="04090001" w:tentative="1">
+    </w:lvl>
+    <w:lvl w:ilvl="3" w:tplc="C80E6C24" w:tentative="1">
       <w:start w:val="1"/>
       <w:numFmt w:val="bullet"/>
       <w:lvlText w:val=""/>
@@ -2982,11 +2698,8 @@
       <w:pPr>
         <w:ind w:left="3600" w:hanging="360"/>
       </w:pPr>
-      <w:rPr>
-        <w:rFonts w:ascii="Symbol" w:hAnsi="Symbol" w:hint="default"/>
-      </w:rPr>
-    </w:lvl>
-    <w:lvl w:ilvl="4" w:tplc="04090003" w:tentative="1">
+    </w:lvl>
+    <w:lvl w:ilvl="4" w:tplc="D4BA76FE" w:tentative="1">
       <w:start w:val="1"/>
       <w:numFmt w:val="bullet"/>
       <w:lvlText w:val="o"/>
@@ -2994,11 +2707,8 @@
       <w:pPr>
         <w:ind w:left="4320" w:hanging="360"/>
       </w:pPr>
-      <w:rPr>
-        <w:rFonts w:ascii="Courier New" w:hAnsi="Courier New" w:cs="Courier New" w:hint="default"/>
-      </w:rPr>
-    </w:lvl>
-    <w:lvl w:ilvl="5" w:tplc="04090005" w:tentative="1">
+    </w:lvl>
+    <w:lvl w:ilvl="5" w:tplc="8544FF0C" w:tentative="1">
       <w:start w:val="1"/>
       <w:numFmt w:val="bullet"/>
       <w:lvlText w:val=""/>
@@ -3006,11 +2716,8 @@
       <w:pPr>
         <w:ind w:left="5040" w:hanging="360"/>
       </w:pPr>
-      <w:rPr>
-        <w:rFonts w:ascii="Wingdings" w:hAnsi="Wingdings" w:hint="default"/>
-      </w:rPr>
-    </w:lvl>
-    <w:lvl w:ilvl="6" w:tplc="04090001" w:tentative="1">
+    </w:lvl>
+    <w:lvl w:ilvl="6" w:tplc="452E6224" w:tentative="1">
       <w:start w:val="1"/>
       <w:numFmt w:val="bullet"/>
       <w:lvlText w:val=""/>
@@ -3018,11 +2725,8 @@
       <w:pPr>
         <w:ind w:left="5760" w:hanging="360"/>
       </w:pPr>
-      <w:rPr>
-        <w:rFonts w:ascii="Symbol" w:hAnsi="Symbol" w:hint="default"/>
-      </w:rPr>
-    </w:lvl>
-    <w:lvl w:ilvl="7" w:tplc="04090003" w:tentative="1">
+    </w:lvl>
+    <w:lvl w:ilvl="7" w:tplc="F64423C0" w:tentative="1">
       <w:start w:val="1"/>
       <w:numFmt w:val="bullet"/>
       <w:lvlText w:val="o"/>
@@ -3030,11 +2734,8 @@
       <w:pPr>
         <w:ind w:left="6480" w:hanging="360"/>
       </w:pPr>
-      <w:rPr>
-        <w:rFonts w:ascii="Courier New" w:hAnsi="Courier New" w:cs="Courier New" w:hint="default"/>
-      </w:rPr>
-    </w:lvl>
-    <w:lvl w:ilvl="8" w:tplc="04090005" w:tentative="1">
+    </w:lvl>
+    <w:lvl w:ilvl="8" w:tplc="9C4801FA" w:tentative="1">
       <w:start w:val="1"/>
       <w:numFmt w:val="bullet"/>
       <w:lvlText w:val=""/>
@@ -3042,16 +2743,13 @@
       <w:pPr>
         <w:ind w:left="7200" w:hanging="360"/>
       </w:pPr>
-      <w:rPr>
-        <w:rFonts w:ascii="Wingdings" w:hAnsi="Wingdings" w:hint="default"/>
-      </w:rPr>
     </w:lvl>
   </w:abstractNum>
   <w:abstractNum w:abstractNumId="10" w15:restartNumberingAfterBreak="0">
     <w:nsid w:val="749A0351"/>
     <w:multiLevelType w:val="hybridMultilevel"/>
-    <w:tmpl w:val="19FC5B4E"/>
-    <w:lvl w:ilvl="0" w:tplc="04090001">
+    <w:tmpl w:val="D8A00D26"/>
+    <w:lvl w:ilvl="0" w:tplc="8140E250">
       <w:start w:val="1"/>
       <w:numFmt w:val="bullet"/>
       <w:lvlText w:val=""/>
@@ -3059,11 +2757,8 @@
       <w:pPr>
         <w:ind w:left="720" w:hanging="360"/>
       </w:pPr>
-      <w:rPr>
-        <w:rFonts w:ascii="Symbol" w:hAnsi="Symbol" w:hint="default"/>
-      </w:rPr>
-    </w:lvl>
-    <w:lvl w:ilvl="1" w:tplc="04090003" w:tentative="1">
+    </w:lvl>
+    <w:lvl w:ilvl="1" w:tplc="6CCAF2A2" w:tentative="1">
       <w:start w:val="1"/>
       <w:numFmt w:val="bullet"/>
       <w:lvlText w:val="o"/>
@@ -3071,11 +2766,8 @@
       <w:pPr>
         <w:ind w:left="1440" w:hanging="360"/>
       </w:pPr>
-      <w:rPr>
-        <w:rFonts w:ascii="Courier New" w:hAnsi="Courier New" w:cs="Courier New" w:hint="default"/>
-      </w:rPr>
-    </w:lvl>
-    <w:lvl w:ilvl="2" w:tplc="04090005" w:tentative="1">
+    </w:lvl>
+    <w:lvl w:ilvl="2" w:tplc="9F064402" w:tentative="1">
       <w:start w:val="1"/>
       <w:numFmt w:val="bullet"/>
       <w:lvlText w:val=""/>
@@ -3083,11 +2775,8 @@
       <w:pPr>
         <w:ind w:left="2160" w:hanging="360"/>
       </w:pPr>
-      <w:rPr>
-        <w:rFonts w:ascii="Wingdings" w:hAnsi="Wingdings" w:hint="default"/>
-      </w:rPr>
-    </w:lvl>
-    <w:lvl w:ilvl="3" w:tplc="04090001" w:tentative="1">
+    </w:lvl>
+    <w:lvl w:ilvl="3" w:tplc="1E82A4A6" w:tentative="1">
       <w:start w:val="1"/>
       <w:numFmt w:val="bullet"/>
       <w:lvlText w:val=""/>
@@ -3095,11 +2784,8 @@
       <w:pPr>
         <w:ind w:left="2880" w:hanging="360"/>
       </w:pPr>
-      <w:rPr>
-        <w:rFonts w:ascii="Symbol" w:hAnsi="Symbol" w:hint="default"/>
-      </w:rPr>
-    </w:lvl>
-    <w:lvl w:ilvl="4" w:tplc="04090003" w:tentative="1">
+    </w:lvl>
+    <w:lvl w:ilvl="4" w:tplc="78F249DA" w:tentative="1">
       <w:start w:val="1"/>
       <w:numFmt w:val="bullet"/>
       <w:lvlText w:val="o"/>
@@ -3107,11 +2793,8 @@
       <w:pPr>
         <w:ind w:left="3600" w:hanging="360"/>
       </w:pPr>
-      <w:rPr>
-        <w:rFonts w:ascii="Courier New" w:hAnsi="Courier New" w:cs="Courier New" w:hint="default"/>
-      </w:rPr>
-    </w:lvl>
-    <w:lvl w:ilvl="5" w:tplc="04090005" w:tentative="1">
+    </w:lvl>
+    <w:lvl w:ilvl="5" w:tplc="213089DE" w:tentative="1">
       <w:start w:val="1"/>
       <w:numFmt w:val="bullet"/>
       <w:lvlText w:val=""/>
@@ -3119,11 +2802,8 @@
       <w:pPr>
         <w:ind w:left="4320" w:hanging="360"/>
       </w:pPr>
-      <w:rPr>
-        <w:rFonts w:ascii="Wingdings" w:hAnsi="Wingdings" w:hint="default"/>
-      </w:rPr>
-    </w:lvl>
-    <w:lvl w:ilvl="6" w:tplc="04090001" w:tentative="1">
+    </w:lvl>
+    <w:lvl w:ilvl="6" w:tplc="9B020936" w:tentative="1">
       <w:start w:val="1"/>
       <w:numFmt w:val="bullet"/>
       <w:lvlText w:val=""/>
@@ -3131,11 +2811,8 @@
       <w:pPr>
         <w:ind w:left="5040" w:hanging="360"/>
       </w:pPr>
-      <w:rPr>
-        <w:rFonts w:ascii="Symbol" w:hAnsi="Symbol" w:hint="default"/>
-      </w:rPr>
-    </w:lvl>
-    <w:lvl w:ilvl="7" w:tplc="04090003" w:tentative="1">
+    </w:lvl>
+    <w:lvl w:ilvl="7" w:tplc="839EC52C" w:tentative="1">
       <w:start w:val="1"/>
       <w:numFmt w:val="bullet"/>
       <w:lvlText w:val="o"/>
@@ -3143,11 +2820,8 @@
       <w:pPr>
         <w:ind w:left="5760" w:hanging="360"/>
       </w:pPr>
-      <w:rPr>
-        <w:rFonts w:ascii="Courier New" w:hAnsi="Courier New" w:cs="Courier New" w:hint="default"/>
-      </w:rPr>
-    </w:lvl>
-    <w:lvl w:ilvl="8" w:tplc="04090005" w:tentative="1">
+    </w:lvl>
+    <w:lvl w:ilvl="8" w:tplc="AD0E82E2" w:tentative="1">
       <w:start w:val="1"/>
       <w:numFmt w:val="bullet"/>
       <w:lvlText w:val=""/>
@@ -3155,9 +2829,6 @@
       <w:pPr>
         <w:ind w:left="6480" w:hanging="360"/>
       </w:pPr>
-      <w:rPr>
-        <w:rFonts w:ascii="Wingdings" w:hAnsi="Wingdings" w:hint="default"/>
-      </w:rPr>
     </w:lvl>
   </w:abstractNum>
   <w:num w:numId="1">
@@ -3204,18 +2875,6 @@
   </w:num>
   <w:num w:numId="15">
     <w:abstractNumId w:val="6"/>
-    <w:lvlOverride w:ilvl="0">
-      <w:startOverride w:val="2"/>
-    </w:lvlOverride>
-    <w:lvlOverride w:ilvl="1">
-      <w:startOverride w:val="3"/>
-    </w:lvlOverride>
-    <w:lvlOverride w:ilvl="2">
-      <w:startOverride w:val="1"/>
-    </w:lvlOverride>
-    <w:lvlOverride w:ilvl="3">
-      <w:startOverride w:val="1"/>
-    </w:lvlOverride>
   </w:num>
   <w:num w:numId="16">
     <w:abstractNumId w:val="6"/>
@@ -3650,7 +3309,7 @@
       <w:keepNext/>
       <w:keepLines/>
       <w:numPr>
-        <w:numId w:val="4"/>
+        <w:numId w:val="15"/>
       </w:numPr>
       <w:spacing w:before="480" w:after="480" w:line="240" w:lineRule="auto"/>
       <w:outlineLvl w:val="0"/>
@@ -3676,10 +3335,9 @@
       <w:keepLines/>
       <w:numPr>
         <w:ilvl w:val="1"/>
-        <w:numId w:val="4"/>
+        <w:numId w:val="15"/>
       </w:numPr>
       <w:spacing w:before="120" w:after="240" w:line="240" w:lineRule="auto"/>
-      <w:ind w:left="0" w:firstLine="0"/>
       <w:mirrorIndents/>
       <w:outlineLvl w:val="1"/>
     </w:pPr>
@@ -3703,7 +3361,7 @@
       <w:keepLines/>
       <w:numPr>
         <w:ilvl w:val="2"/>
-        <w:numId w:val="4"/>
+        <w:numId w:val="15"/>
       </w:numPr>
       <w:spacing w:before="120" w:after="240" w:line="240" w:lineRule="auto"/>
       <w:outlineLvl w:val="2"/>
@@ -3727,7 +3385,6 @@
     <w:pPr>
       <w:numPr>
         <w:ilvl w:val="3"/>
-        <w:numId w:val="1"/>
       </w:numPr>
       <w:outlineLvl w:val="3"/>
     </w:pPr>
@@ -3960,7 +3617,7 @@
     <w:basedOn w:val="Content"/>
     <w:link w:val="BulletChar"/>
     <w:qFormat/>
-    <w:rsid w:val="00741706"/>
+    <w:rsid w:val="00522B2D"/>
     <w:pPr>
       <w:numPr>
         <w:numId w:val="5"/>
@@ -3969,7 +3626,6 @@
   </w:style>
   <w:style w:type="character" w:customStyle="1" w:styleId="BulletChar">
     <w:name w:val="Bullet Char"/>
-    <w:aliases w:val="List Paragraph Char"/>
     <w:basedOn w:val="ContentChar"/>
     <w:link w:val="Bullet"/>
     <w:uiPriority w:val="34"/>
@@ -4309,7 +3965,7 @@
 </file>
 
 <file path=customXml/itemProps1.xml><?xml version="1.0" encoding="utf-8"?>
-<ds:datastoreItem xmlns:ds="http://schemas.openxmlformats.org/officeDocument/2006/customXml" ds:itemID="{0DB5D762-7416-40B6-864E-1ED840CFADA7}">
+<ds:datastoreItem xmlns:ds="http://schemas.openxmlformats.org/officeDocument/2006/customXml" ds:itemID="{08EB44D6-506A-43B6-B4F3-702FE4686C69}">
   <ds:schemaRefs>
     <ds:schemaRef ds:uri="http://schemas.openxmlformats.org/officeDocument/2006/bibliography"/>
   </ds:schemaRefs>

</xml_diff>

<commit_message>
Xong phần bình luận(adapter hơi xấu)
</commit_message>
<xml_diff>
--- a/Doc/61PM2_1951060651_LeHoangDuong_BaoCaoDoAn.docx
+++ b/Doc/61PM2_1951060651_LeHoangDuong_BaoCaoDoAn.docx
@@ -1570,8 +1570,6 @@
       <w:pPr>
         <w:jc w:val="center"/>
       </w:pPr>
-      <w:bookmarkStart w:id="1" w:name="_GoBack"/>
-      <w:bookmarkEnd w:id="1"/>
       <w:r>
         <w:rPr>
           <w:noProof/>
@@ -1596,8 +1594,8 @@
             <v:path o:extrusionok="f" gradientshapeok="t" o:connecttype="rect"/>
             <o:lock v:ext="edit" aspectratio="t"/>
           </v:shapetype>
-          <v:shape id="_x0000_i1028" type="#_x0000_t75" style="width:427.5pt;height:330.75pt">
-            <v:imagedata r:id="rId7" o:title="UC_TongQuat_Mlis-TongQuat.drawio"/>
+          <v:shape id="_x0000_i1025" type="#_x0000_t75" style="width:427.5pt;height:330.75pt">
+            <v:imagedata r:id="rId7" o:title="UC_TongQuat_Mlis-TongQuat"/>
           </v:shape>
         </w:pict>
       </w:r>
@@ -1639,8 +1637,8 @@
       </w:pPr>
       <w:r>
         <w:pict>
-          <v:shape id="_x0000_i1025" type="#_x0000_t75" style="width:468pt;height:314.25pt">
-            <v:imagedata r:id="rId8" o:title="UC_TongQuat_Mlis-UC_actor_quanly.drawio"/>
+          <v:shape id="_x0000_i1026" type="#_x0000_t75" style="width:468pt;height:314.25pt">
+            <v:imagedata r:id="rId8" o:title="UC_TongQuat_Mlis-UC_actor_quanly"/>
           </v:shape>
         </w:pict>
       </w:r>
@@ -1665,8 +1663,8 @@
       </w:pPr>
       <w:r>
         <w:pict>
-          <v:shape id="_x0000_i1026" type="#_x0000_t75" style="width:465.75pt;height:293.25pt">
-            <v:imagedata r:id="rId9" o:title="UC_TongQuat_Mlis-UC_actor_nguoidung.drawio"/>
+          <v:shape id="_x0000_i1027" type="#_x0000_t75" style="width:465.75pt;height:293.25pt">
+            <v:imagedata r:id="rId9" o:title="UC_TongQuat_Mlis-UC_actor_nguoidung"/>
           </v:shape>
         </w:pict>
       </w:r>
@@ -1690,8 +1688,8 @@
       </w:pPr>
       <w:r>
         <w:pict>
-          <v:shape id="_x0000_i1027" type="#_x0000_t75" style="width:450.75pt;height:233.25pt">
-            <v:imagedata r:id="rId10" o:title="UC_TongQuat_Mlis-UC_actor_nguoidungkhach.drawio"/>
+          <v:shape id="_x0000_i1028" type="#_x0000_t75" style="width:450.75pt;height:233.25pt">
+            <v:imagedata r:id="rId10" o:title="UC_TongQuat_Mlis-UC_actor_nguoidungkhach"/>
           </v:shape>
         </w:pict>
       </w:r>
@@ -1707,7 +1705,13 @@
       </w:pPr>
       <w:r>
         <w:lastRenderedPageBreak/>
-        <w:t>Biểu dồ lớp</w:t>
+        <w:t>Biể</w:t>
+      </w:r>
+      <w:r>
+        <w:t>u đ</w:t>
+      </w:r>
+      <w:r>
+        <w:t>ồ lớp</w:t>
       </w:r>
     </w:p>
     <w:p>
@@ -1761,6 +1765,8 @@
       <w:r>
         <w:t>Môi trường thử nghiệm</w:t>
       </w:r>
+      <w:bookmarkStart w:id="1" w:name="_GoBack"/>
+      <w:bookmarkEnd w:id="1"/>
     </w:p>
     <w:p/>
     <w:p>
@@ -2397,7 +2403,7 @@
   <w:abstractNum w:abstractNumId="6" w15:restartNumberingAfterBreak="0">
     <w:nsid w:val="428A5C41"/>
     <w:multiLevelType w:val="multilevel"/>
-    <w:tmpl w:val="ECE25A04"/>
+    <w:tmpl w:val="8882468E"/>
     <w:lvl w:ilvl="0">
       <w:start w:val="1"/>
       <w:numFmt w:val="decimal"/>
@@ -3329,7 +3335,7 @@
     <w:link w:val="Heading2Char"/>
     <w:uiPriority w:val="9"/>
     <w:qFormat/>
-    <w:rsid w:val="00C93843"/>
+    <w:rsid w:val="00A128A5"/>
     <w:pPr>
       <w:keepNext/>
       <w:keepLines/>
@@ -3442,7 +3448,7 @@
     <w:basedOn w:val="DefaultParagraphFont"/>
     <w:link w:val="Heading2"/>
     <w:uiPriority w:val="9"/>
-    <w:rsid w:val="00C93843"/>
+    <w:rsid w:val="00A128A5"/>
     <w:rPr>
       <w:rFonts w:ascii="Times New Roman" w:eastAsiaTheme="majorEastAsia" w:hAnsi="Times New Roman" w:cstheme="majorBidi"/>
       <w:b/>
@@ -3965,7 +3971,7 @@
 </file>
 
 <file path=customXml/itemProps1.xml><?xml version="1.0" encoding="utf-8"?>
-<ds:datastoreItem xmlns:ds="http://schemas.openxmlformats.org/officeDocument/2006/customXml" ds:itemID="{08EB44D6-506A-43B6-B4F3-702FE4686C69}">
+<ds:datastoreItem xmlns:ds="http://schemas.openxmlformats.org/officeDocument/2006/customXml" ds:itemID="{6F4655BD-50B0-4A66-A04F-C37A3B51F49B}">
   <ds:schemaRefs>
     <ds:schemaRef ds:uri="http://schemas.openxmlformats.org/officeDocument/2006/bibliography"/>
   </ds:schemaRefs>

</xml_diff>